<commit_message>
best version report not final
</commit_message>
<xml_diff>
--- a/~Relatório/Relatório.docx
+++ b/~Relatório/Relatório.docx
@@ -59,6 +59,51 @@
       <w:pPr>
         <w:jc w:val="center"/>
         <w:rPr>
+          <w:sz w:val="32"/>
+          <w:szCs w:val="32"/>
+        </w:rPr>
+      </w:pPr>
+    </w:p>
+    <w:p>
+      <w:pPr>
+        <w:jc w:val="center"/>
+        <w:rPr>
+          <w:sz w:val="32"/>
+          <w:szCs w:val="32"/>
+        </w:rPr>
+      </w:pPr>
+    </w:p>
+    <w:p>
+      <w:pPr>
+        <w:jc w:val="center"/>
+        <w:rPr>
+          <w:sz w:val="32"/>
+          <w:szCs w:val="32"/>
+        </w:rPr>
+      </w:pPr>
+    </w:p>
+    <w:p>
+      <w:pPr>
+        <w:jc w:val="center"/>
+        <w:rPr>
+          <w:sz w:val="32"/>
+          <w:szCs w:val="32"/>
+        </w:rPr>
+      </w:pPr>
+    </w:p>
+    <w:p>
+      <w:pPr>
+        <w:jc w:val="center"/>
+        <w:rPr>
+          <w:sz w:val="32"/>
+          <w:szCs w:val="32"/>
+        </w:rPr>
+      </w:pPr>
+    </w:p>
+    <w:p>
+      <w:pPr>
+        <w:jc w:val="center"/>
+        <w:rPr>
           <w:b/>
           <w:bCs/>
           <w:sz w:val="32"/>
@@ -114,51 +159,6 @@
           <w:szCs w:val="24"/>
         </w:rPr>
       </w:pPr>
-      <w:r>
-        <w:rPr>
-          <w:sz w:val="24"/>
-          <w:szCs w:val="24"/>
-        </w:rPr>
-        <w:t>Controllers não são redundantes a escolha foi feita para que seja possível ser utilizada pela api tanto como a aplicação web</w:t>
-      </w:r>
-    </w:p>
-    <w:p>
-      <w:pPr>
-        <w:rPr>
-          <w:sz w:val="24"/>
-          <w:szCs w:val="24"/>
-        </w:rPr>
-      </w:pPr>
-      <w:r>
-        <w:rPr>
-          <w:sz w:val="24"/>
-          <w:szCs w:val="24"/>
-        </w:rPr>
-        <w:t>Permite que sejam ambíguos e reutilizaveis</w:t>
-      </w:r>
-    </w:p>
-    <w:p>
-      <w:pPr>
-        <w:rPr>
-          <w:sz w:val="24"/>
-          <w:szCs w:val="24"/>
-        </w:rPr>
-      </w:pPr>
-      <w:r>
-        <w:rPr>
-          <w:sz w:val="24"/>
-          <w:szCs w:val="24"/>
-        </w:rPr>
-        <w:t>Edita objetos RES (resposta passada por argumento á função middle ware)e envia á proxima função de middelware</w:t>
-      </w:r>
-    </w:p>
-    <w:p>
-      <w:pPr>
-        <w:rPr>
-          <w:sz w:val="24"/>
-          <w:szCs w:val="24"/>
-        </w:rPr>
-      </w:pPr>
     </w:p>
     <w:p>
       <w:pPr>
@@ -328,36 +328,38 @@
           <w:sz w:val="24"/>
           <w:szCs w:val="24"/>
         </w:rPr>
-        <w:t>Pag.</w:t>
-      </w:r>
-      <w:r>
-        <w:rPr>
-          <w:sz w:val="24"/>
-          <w:szCs w:val="24"/>
-        </w:rPr>
-        <w:t>1 Capa</w:t>
-      </w:r>
-    </w:p>
-    <w:p>
-      <w:pPr>
-        <w:rPr>
-          <w:sz w:val="24"/>
-          <w:szCs w:val="24"/>
-        </w:rPr>
-      </w:pPr>
-      <w:r>
-        <w:rPr>
-          <w:sz w:val="24"/>
-          <w:szCs w:val="24"/>
-        </w:rPr>
-        <w:t>Pag.</w:t>
-      </w:r>
-      <w:r>
-        <w:rPr>
-          <w:sz w:val="24"/>
-          <w:szCs w:val="24"/>
-        </w:rPr>
-        <w:t xml:space="preserve">2 Indice  </w:t>
+        <w:t>Pag.1 Capa</w:t>
+      </w:r>
+    </w:p>
+    <w:p>
+      <w:pPr>
+        <w:rPr>
+          <w:sz w:val="24"/>
+          <w:szCs w:val="24"/>
+        </w:rPr>
+      </w:pPr>
+      <w:r>
+        <w:rPr>
+          <w:sz w:val="24"/>
+          <w:szCs w:val="24"/>
+        </w:rPr>
+        <w:t xml:space="preserve">Pag.2 </w:t>
+      </w:r>
+      <w:proofErr w:type="spellStart"/>
+      <w:r>
+        <w:rPr>
+          <w:sz w:val="24"/>
+          <w:szCs w:val="24"/>
+        </w:rPr>
+        <w:t>Indice</w:t>
+      </w:r>
+      <w:proofErr w:type="spellEnd"/>
+      <w:r>
+        <w:rPr>
+          <w:sz w:val="24"/>
+          <w:szCs w:val="24"/>
+        </w:rPr>
+        <w:t xml:space="preserve">  </w:t>
       </w:r>
     </w:p>
     <w:p>
@@ -374,14 +376,7 @@
           <w:sz w:val="24"/>
           <w:szCs w:val="24"/>
         </w:rPr>
-        <w:t>Pag.</w:t>
-      </w:r>
-      <w:r>
-        <w:rPr>
-          <w:sz w:val="24"/>
-          <w:szCs w:val="24"/>
-        </w:rPr>
-        <w:t xml:space="preserve">3 Identificação de objetivos / </w:t>
+        <w:t xml:space="preserve">Pag.3 Identificação de objetivos / </w:t>
       </w:r>
       <w:r>
         <w:rPr>
@@ -403,243 +398,278 @@
           <w:sz w:val="24"/>
           <w:szCs w:val="24"/>
         </w:rPr>
-        <w:t>Pag.</w:t>
-      </w:r>
-      <w:r>
-        <w:rPr>
-          <w:sz w:val="24"/>
-          <w:szCs w:val="24"/>
-        </w:rPr>
-        <w:t>4 Estrutura do projeto</w:t>
-      </w:r>
-    </w:p>
-    <w:p>
-      <w:pPr>
-        <w:rPr>
-          <w:sz w:val="24"/>
-          <w:szCs w:val="24"/>
-        </w:rPr>
-      </w:pPr>
-      <w:r>
-        <w:rPr>
-          <w:sz w:val="24"/>
-          <w:szCs w:val="24"/>
-        </w:rPr>
-        <w:t>Pag.</w:t>
-      </w:r>
-      <w:r>
-        <w:rPr>
-          <w:sz w:val="24"/>
-          <w:szCs w:val="24"/>
-        </w:rPr>
-        <w:t>5</w:t>
-      </w:r>
-    </w:p>
-    <w:p>
-      <w:pPr>
-        <w:rPr>
-          <w:sz w:val="24"/>
-          <w:szCs w:val="24"/>
-        </w:rPr>
-      </w:pPr>
-      <w:r>
-        <w:rPr>
-          <w:sz w:val="24"/>
-          <w:szCs w:val="24"/>
-        </w:rPr>
-        <w:t>Pag.</w:t>
-      </w:r>
-      <w:r>
-        <w:rPr>
-          <w:sz w:val="24"/>
-          <w:szCs w:val="24"/>
-        </w:rPr>
-        <w:t>6</w:t>
-      </w:r>
-    </w:p>
-    <w:p>
-      <w:pPr>
-        <w:rPr>
-          <w:sz w:val="24"/>
-          <w:szCs w:val="24"/>
-        </w:rPr>
-      </w:pPr>
-      <w:r>
-        <w:rPr>
-          <w:sz w:val="24"/>
-          <w:szCs w:val="24"/>
-        </w:rPr>
-        <w:t>Pag.</w:t>
-      </w:r>
-      <w:r>
-        <w:rPr>
-          <w:sz w:val="24"/>
-          <w:szCs w:val="24"/>
-        </w:rPr>
-        <w:t>7</w:t>
-      </w:r>
-    </w:p>
-    <w:p>
-      <w:pPr>
-        <w:rPr>
-          <w:sz w:val="24"/>
-          <w:szCs w:val="24"/>
-        </w:rPr>
-      </w:pPr>
-      <w:r>
-        <w:rPr>
-          <w:sz w:val="24"/>
-          <w:szCs w:val="24"/>
-        </w:rPr>
-        <w:t>Pag.</w:t>
-      </w:r>
-      <w:r>
-        <w:rPr>
-          <w:sz w:val="24"/>
-          <w:szCs w:val="24"/>
-        </w:rPr>
-        <w:t>8</w:t>
-      </w:r>
-    </w:p>
-    <w:p>
-      <w:pPr>
-        <w:rPr>
-          <w:sz w:val="24"/>
-          <w:szCs w:val="24"/>
-        </w:rPr>
-      </w:pPr>
-      <w:r>
-        <w:rPr>
-          <w:sz w:val="24"/>
-          <w:szCs w:val="24"/>
-        </w:rPr>
-        <w:t>Pag.</w:t>
-      </w:r>
-      <w:r>
-        <w:rPr>
-          <w:sz w:val="24"/>
-          <w:szCs w:val="24"/>
-        </w:rPr>
-        <w:t>9</w:t>
-      </w:r>
-    </w:p>
-    <w:p>
-      <w:pPr>
-        <w:rPr>
-          <w:sz w:val="24"/>
-          <w:szCs w:val="24"/>
-        </w:rPr>
-      </w:pPr>
-      <w:r>
-        <w:rPr>
-          <w:sz w:val="24"/>
-          <w:szCs w:val="24"/>
-        </w:rPr>
-        <w:t>Pag.</w:t>
-      </w:r>
-      <w:r>
-        <w:rPr>
-          <w:sz w:val="24"/>
-          <w:szCs w:val="24"/>
-        </w:rPr>
-        <w:t>10</w:t>
-      </w:r>
-    </w:p>
-    <w:p>
-      <w:pPr>
-        <w:rPr>
-          <w:sz w:val="24"/>
-          <w:szCs w:val="24"/>
-        </w:rPr>
-      </w:pPr>
-      <w:r>
-        <w:rPr>
-          <w:sz w:val="24"/>
-          <w:szCs w:val="24"/>
-        </w:rPr>
-        <w:t>Pag.</w:t>
-      </w:r>
-      <w:r>
-        <w:rPr>
-          <w:sz w:val="24"/>
-          <w:szCs w:val="24"/>
-        </w:rPr>
-        <w:t>11</w:t>
-      </w:r>
-    </w:p>
-    <w:p>
-      <w:pPr>
-        <w:rPr>
-          <w:sz w:val="24"/>
-          <w:szCs w:val="24"/>
-        </w:rPr>
-      </w:pPr>
-      <w:r>
-        <w:rPr>
-          <w:sz w:val="24"/>
-          <w:szCs w:val="24"/>
-        </w:rPr>
-        <w:t>Pag.</w:t>
-      </w:r>
-      <w:r>
-        <w:rPr>
-          <w:sz w:val="24"/>
-          <w:szCs w:val="24"/>
-        </w:rPr>
-        <w:t>12</w:t>
-      </w:r>
-    </w:p>
-    <w:p>
-      <w:pPr>
-        <w:rPr>
-          <w:sz w:val="24"/>
-          <w:szCs w:val="24"/>
-        </w:rPr>
-      </w:pPr>
-      <w:r>
-        <w:rPr>
-          <w:sz w:val="24"/>
-          <w:szCs w:val="24"/>
-        </w:rPr>
-        <w:t>Pag.</w:t>
-      </w:r>
-      <w:r>
-        <w:rPr>
-          <w:sz w:val="24"/>
-          <w:szCs w:val="24"/>
-        </w:rPr>
-        <w:t>13</w:t>
-      </w:r>
-    </w:p>
-    <w:p>
-      <w:pPr>
-        <w:rPr>
-          <w:sz w:val="24"/>
-          <w:szCs w:val="24"/>
-        </w:rPr>
-      </w:pPr>
-      <w:r>
-        <w:rPr>
-          <w:sz w:val="24"/>
-          <w:szCs w:val="24"/>
-        </w:rPr>
-        <w:t>Pag.</w:t>
-      </w:r>
-      <w:r>
-        <w:rPr>
-          <w:sz w:val="24"/>
-          <w:szCs w:val="24"/>
-        </w:rPr>
-        <w:t>14</w:t>
-      </w:r>
-    </w:p>
-    <w:p>
-      <w:pPr>
-        <w:rPr>
-          <w:sz w:val="24"/>
-          <w:szCs w:val="24"/>
-        </w:rPr>
-      </w:pPr>
+        <w:t>Pag.4 Estrutura do projeto</w:t>
+      </w:r>
+    </w:p>
+    <w:p>
+      <w:pPr>
+        <w:rPr>
+          <w:b/>
+          <w:bCs/>
+          <w:sz w:val="24"/>
+          <w:szCs w:val="24"/>
+        </w:rPr>
+      </w:pPr>
+      <w:r>
+        <w:rPr>
+          <w:sz w:val="24"/>
+          <w:szCs w:val="24"/>
+        </w:rPr>
+        <w:t>Pag.5</w:t>
+      </w:r>
+      <w:r>
+        <w:rPr>
+          <w:sz w:val="24"/>
+          <w:szCs w:val="24"/>
+        </w:rPr>
+        <w:t xml:space="preserve"> </w:t>
+      </w:r>
+      <w:r>
+        <w:rPr>
+          <w:sz w:val="24"/>
+          <w:szCs w:val="24"/>
+        </w:rPr>
+        <w:t xml:space="preserve">Divisão e principais tarefas e o membro do grupo responsável por essa tarefa </w:t>
+      </w:r>
+    </w:p>
+    <w:p>
+      <w:pPr>
+        <w:rPr>
+          <w:sz w:val="24"/>
+          <w:szCs w:val="24"/>
+        </w:rPr>
+      </w:pPr>
+      <w:r>
+        <w:rPr>
+          <w:sz w:val="24"/>
+          <w:szCs w:val="24"/>
+        </w:rPr>
+        <w:t>Pag.6</w:t>
+      </w:r>
+    </w:p>
+    <w:p>
+      <w:pPr>
+        <w:rPr>
+          <w:sz w:val="24"/>
+          <w:szCs w:val="24"/>
+        </w:rPr>
+      </w:pPr>
+      <w:r>
+        <w:rPr>
+          <w:sz w:val="24"/>
+          <w:szCs w:val="24"/>
+        </w:rPr>
+        <w:t>Pag.7</w:t>
+      </w:r>
+      <w:r>
+        <w:rPr>
+          <w:sz w:val="24"/>
+          <w:szCs w:val="24"/>
+        </w:rPr>
+        <w:t xml:space="preserve"> </w:t>
+      </w:r>
+      <w:r>
+        <w:rPr>
+          <w:sz w:val="24"/>
+          <w:szCs w:val="24"/>
+        </w:rPr>
+        <w:t>Especificação geral do software a desenvolver</w:t>
+      </w:r>
+    </w:p>
+    <w:p>
+      <w:pPr>
+        <w:rPr>
+          <w:sz w:val="24"/>
+          <w:szCs w:val="24"/>
+        </w:rPr>
+      </w:pPr>
+      <w:r>
+        <w:rPr>
+          <w:sz w:val="24"/>
+          <w:szCs w:val="24"/>
+        </w:rPr>
+        <w:t>Pag.8</w:t>
+      </w:r>
+      <w:r>
+        <w:rPr>
+          <w:sz w:val="24"/>
+          <w:szCs w:val="24"/>
+        </w:rPr>
+        <w:t xml:space="preserve"> Exemplos da utilização do software</w:t>
+      </w:r>
+    </w:p>
+    <w:p>
+      <w:pPr>
+        <w:rPr>
+          <w:sz w:val="24"/>
+          <w:szCs w:val="24"/>
+        </w:rPr>
+      </w:pPr>
+      <w:r>
+        <w:rPr>
+          <w:sz w:val="24"/>
+          <w:szCs w:val="24"/>
+        </w:rPr>
+        <w:t>Pag.9</w:t>
+      </w:r>
+      <w:r>
+        <w:rPr>
+          <w:sz w:val="24"/>
+          <w:szCs w:val="24"/>
+        </w:rPr>
+        <w:t xml:space="preserve"> ………</w:t>
+      </w:r>
+    </w:p>
+    <w:p>
+      <w:pPr>
+        <w:rPr>
+          <w:sz w:val="24"/>
+          <w:szCs w:val="24"/>
+        </w:rPr>
+      </w:pPr>
+      <w:r>
+        <w:rPr>
+          <w:sz w:val="24"/>
+          <w:szCs w:val="24"/>
+        </w:rPr>
+        <w:t>Pag.10</w:t>
+      </w:r>
+      <w:r>
+        <w:rPr>
+          <w:sz w:val="24"/>
+          <w:szCs w:val="24"/>
+        </w:rPr>
+        <w:t xml:space="preserve"> </w:t>
+      </w:r>
+      <w:bookmarkStart w:id="0" w:name="_GoBack"/>
+      <w:bookmarkEnd w:id="0"/>
+      <w:r>
+        <w:rPr>
+          <w:sz w:val="24"/>
+          <w:szCs w:val="24"/>
+        </w:rPr>
+        <w:t>…</w:t>
+      </w:r>
+      <w:proofErr w:type="gramStart"/>
+      <w:r>
+        <w:rPr>
+          <w:sz w:val="24"/>
+          <w:szCs w:val="24"/>
+        </w:rPr>
+        <w:t>…….</w:t>
+      </w:r>
+      <w:proofErr w:type="gramEnd"/>
+      <w:r>
+        <w:rPr>
+          <w:sz w:val="24"/>
+          <w:szCs w:val="24"/>
+        </w:rPr>
+        <w:t>.</w:t>
+      </w:r>
+    </w:p>
+    <w:p>
+      <w:pPr>
+        <w:rPr>
+          <w:sz w:val="24"/>
+          <w:szCs w:val="24"/>
+        </w:rPr>
+      </w:pPr>
+      <w:r>
+        <w:rPr>
+          <w:sz w:val="24"/>
+          <w:szCs w:val="24"/>
+        </w:rPr>
+        <w:t>Pag.11</w:t>
+      </w:r>
+      <w:r>
+        <w:rPr>
+          <w:sz w:val="24"/>
+          <w:szCs w:val="24"/>
+        </w:rPr>
+        <w:t xml:space="preserve"> </w:t>
+      </w:r>
+      <w:r>
+        <w:rPr>
+          <w:sz w:val="24"/>
+          <w:szCs w:val="24"/>
+        </w:rPr>
+        <w:t>……………</w:t>
+      </w:r>
+    </w:p>
+    <w:p>
+      <w:pPr>
+        <w:rPr>
+          <w:sz w:val="24"/>
+          <w:szCs w:val="24"/>
+        </w:rPr>
+      </w:pPr>
+      <w:r>
+        <w:rPr>
+          <w:sz w:val="24"/>
+          <w:szCs w:val="24"/>
+        </w:rPr>
+        <w:t>Pag.12</w:t>
+      </w:r>
+      <w:r>
+        <w:rPr>
+          <w:sz w:val="24"/>
+          <w:szCs w:val="24"/>
+        </w:rPr>
+        <w:t xml:space="preserve"> …………………</w:t>
+      </w:r>
+    </w:p>
+    <w:p>
+      <w:pPr>
+        <w:rPr>
+          <w:sz w:val="24"/>
+          <w:szCs w:val="24"/>
+        </w:rPr>
+      </w:pPr>
+      <w:r>
+        <w:rPr>
+          <w:sz w:val="24"/>
+          <w:szCs w:val="24"/>
+        </w:rPr>
+        <w:t>Pag.13</w:t>
+      </w:r>
+      <w:r>
+        <w:rPr>
+          <w:sz w:val="24"/>
+          <w:szCs w:val="24"/>
+        </w:rPr>
+        <w:t xml:space="preserve"> </w:t>
+      </w:r>
+      <w:r>
+        <w:rPr>
+          <w:sz w:val="24"/>
+          <w:szCs w:val="24"/>
+        </w:rPr>
+        <w:t xml:space="preserve">Exemplos de </w:t>
+      </w:r>
+      <w:proofErr w:type="spellStart"/>
+      <w:r>
+        <w:rPr>
+          <w:sz w:val="24"/>
+          <w:szCs w:val="24"/>
+        </w:rPr>
+        <w:t>codigo</w:t>
+      </w:r>
+      <w:proofErr w:type="spellEnd"/>
+    </w:p>
+    <w:p>
+      <w:pPr>
+        <w:rPr>
+          <w:sz w:val="24"/>
+          <w:szCs w:val="24"/>
+        </w:rPr>
+      </w:pPr>
+      <w:r>
+        <w:rPr>
+          <w:sz w:val="24"/>
+          <w:szCs w:val="24"/>
+        </w:rPr>
+        <w:t>Pag.14</w:t>
+      </w:r>
     </w:p>
     <w:p>
       <w:pPr>
@@ -727,14 +757,6 @@
         </w:rPr>
         <w:t xml:space="preserve">● Identificação e caracterização do projeto, justificando a abordagem seguida de acordo com o processo de negócio da empresa. </w:t>
       </w:r>
-    </w:p>
-    <w:p>
-      <w:pPr>
-        <w:rPr>
-          <w:sz w:val="24"/>
-          <w:szCs w:val="24"/>
-        </w:rPr>
-      </w:pPr>
     </w:p>
     <w:p>
       <w:pPr>
@@ -846,7 +868,23 @@
           <w:sz w:val="24"/>
           <w:szCs w:val="24"/>
         </w:rPr>
-        <w:t xml:space="preserve"> Implementar aplicações Web através da manipulação de linguagens e frameworks para o desenvolvimento das componentes de cliente e servidor em aplicações Web </w:t>
+        <w:t xml:space="preserve"> Implementar aplicações Web através da manipulação de linguagens e </w:t>
+      </w:r>
+      <w:proofErr w:type="spellStart"/>
+      <w:r>
+        <w:rPr>
+          <w:sz w:val="24"/>
+          <w:szCs w:val="24"/>
+        </w:rPr>
+        <w:t>frameworks</w:t>
+      </w:r>
+      <w:proofErr w:type="spellEnd"/>
+      <w:r>
+        <w:rPr>
+          <w:sz w:val="24"/>
+          <w:szCs w:val="24"/>
+        </w:rPr>
+        <w:t xml:space="preserve"> para o desenvolvimento das componentes de cliente e servidor em aplicações Web </w:t>
       </w:r>
     </w:p>
     <w:p>
@@ -866,7 +904,23 @@
           <w:sz w:val="24"/>
           <w:szCs w:val="24"/>
         </w:rPr>
-        <w:t xml:space="preserve"> Desenvolver uma aplicação Web utilizando as linguagens, bibliotecas e frameworks lecionadas; </w:t>
+        <w:t xml:space="preserve"> Desenvolver uma aplicação Web utilizando as linguagens, bibliotecas e </w:t>
+      </w:r>
+      <w:proofErr w:type="spellStart"/>
+      <w:r>
+        <w:rPr>
+          <w:sz w:val="24"/>
+          <w:szCs w:val="24"/>
+        </w:rPr>
+        <w:t>frameworks</w:t>
+      </w:r>
+      <w:proofErr w:type="spellEnd"/>
+      <w:r>
+        <w:rPr>
+          <w:sz w:val="24"/>
+          <w:szCs w:val="24"/>
+        </w:rPr>
+        <w:t xml:space="preserve"> lecionadas; </w:t>
       </w:r>
     </w:p>
     <w:p>
@@ -886,7 +940,39 @@
           <w:sz w:val="24"/>
           <w:szCs w:val="24"/>
         </w:rPr>
-        <w:t xml:space="preserve"> Compreender o desenvolvimento de aplicações como fullstack developer.</w:t>
+        <w:t xml:space="preserve"> Compreender o desenvolvimento de aplicações como </w:t>
+      </w:r>
+      <w:proofErr w:type="spellStart"/>
+      <w:r>
+        <w:rPr>
+          <w:sz w:val="24"/>
+          <w:szCs w:val="24"/>
+        </w:rPr>
+        <w:t>fullstack</w:t>
+      </w:r>
+      <w:proofErr w:type="spellEnd"/>
+      <w:r>
+        <w:rPr>
+          <w:sz w:val="24"/>
+          <w:szCs w:val="24"/>
+        </w:rPr>
+        <w:t xml:space="preserve"> </w:t>
+      </w:r>
+      <w:proofErr w:type="spellStart"/>
+      <w:r>
+        <w:rPr>
+          <w:sz w:val="24"/>
+          <w:szCs w:val="24"/>
+        </w:rPr>
+        <w:t>developer</w:t>
+      </w:r>
+      <w:proofErr w:type="spellEnd"/>
+      <w:r>
+        <w:rPr>
+          <w:sz w:val="24"/>
+          <w:szCs w:val="24"/>
+        </w:rPr>
+        <w:t>.</w:t>
       </w:r>
     </w:p>
     <w:p>
@@ -1037,14 +1123,33 @@
           <w:szCs w:val="24"/>
         </w:rPr>
       </w:pPr>
-      <w:r>
+    </w:p>
+    <w:p>
+      <w:pPr>
         <w:rPr>
           <w:b/>
           <w:bCs/>
           <w:sz w:val="24"/>
           <w:szCs w:val="24"/>
         </w:rPr>
-        <w:lastRenderedPageBreak/>
+      </w:pPr>
+    </w:p>
+    <w:p>
+      <w:pPr>
+        <w:rPr>
+          <w:b/>
+          <w:bCs/>
+          <w:sz w:val="24"/>
+          <w:szCs w:val="24"/>
+        </w:rPr>
+      </w:pPr>
+      <w:r>
+        <w:rPr>
+          <w:b/>
+          <w:bCs/>
+          <w:sz w:val="24"/>
+          <w:szCs w:val="24"/>
+        </w:rPr>
         <w:t>A estrutura definida o projeto</w:t>
       </w:r>
     </w:p>
@@ -1245,7 +1350,23 @@
           <w:sz w:val="24"/>
           <w:szCs w:val="24"/>
         </w:rPr>
-        <w:t xml:space="preserve">No funcionamento da plataforma deve considerar uma página dashboard para o administrador da IPSS onde, para além de todas as outras funcionalidades, possa verificar um conjunto de dados como: </w:t>
+        <w:t xml:space="preserve">No funcionamento da plataforma deve considerar uma página </w:t>
+      </w:r>
+      <w:proofErr w:type="spellStart"/>
+      <w:r>
+        <w:rPr>
+          <w:sz w:val="24"/>
+          <w:szCs w:val="24"/>
+        </w:rPr>
+        <w:t>dashboard</w:t>
+      </w:r>
+      <w:proofErr w:type="spellEnd"/>
+      <w:r>
+        <w:rPr>
+          <w:sz w:val="24"/>
+          <w:szCs w:val="24"/>
+        </w:rPr>
+        <w:t xml:space="preserve"> para o administrador da IPSS onde, para além de todas as outras funcionalidades, possa verificar um conjunto de dados como: </w:t>
       </w:r>
     </w:p>
     <w:p>
@@ -1345,22 +1466,54 @@
           <w:sz w:val="24"/>
           <w:szCs w:val="24"/>
         </w:rPr>
-        <w:t xml:space="preserve">Outras estatísticas relevantes (ex: utilizador com mais produtos). </w:t>
-      </w:r>
-    </w:p>
-    <w:p>
-      <w:pPr>
-        <w:rPr>
-          <w:sz w:val="24"/>
-          <w:szCs w:val="24"/>
-        </w:rPr>
-      </w:pPr>
-      <w:r>
-        <w:rPr>
-          <w:sz w:val="24"/>
-          <w:szCs w:val="24"/>
-        </w:rPr>
-        <w:t xml:space="preserve">Os utilizadores com login devem poder submeter artigos para leilão e ver a lista de artigos que já submeteram para leilão. Um utilizador pode também cancelar um leilão que ainda não tenha terminado. Aos utilizadores deve ser mostrado também um pequeno dashboard com informações relevantes como por exemplo: </w:t>
+        <w:t>Outras estatísticas relevantes (</w:t>
+      </w:r>
+      <w:proofErr w:type="spellStart"/>
+      <w:r>
+        <w:rPr>
+          <w:sz w:val="24"/>
+          <w:szCs w:val="24"/>
+        </w:rPr>
+        <w:t>ex</w:t>
+      </w:r>
+      <w:proofErr w:type="spellEnd"/>
+      <w:r>
+        <w:rPr>
+          <w:sz w:val="24"/>
+          <w:szCs w:val="24"/>
+        </w:rPr>
+        <w:t xml:space="preserve">: utilizador com mais produtos). </w:t>
+      </w:r>
+    </w:p>
+    <w:p>
+      <w:pPr>
+        <w:rPr>
+          <w:sz w:val="24"/>
+          <w:szCs w:val="24"/>
+        </w:rPr>
+      </w:pPr>
+      <w:r>
+        <w:rPr>
+          <w:sz w:val="24"/>
+          <w:szCs w:val="24"/>
+        </w:rPr>
+        <w:t xml:space="preserve">Os utilizadores com login devem poder submeter artigos para leilão e ver a lista de artigos que já submeteram para leilão. Um utilizador pode também cancelar um leilão que ainda não tenha terminado. Aos utilizadores deve ser mostrado também um pequeno </w:t>
+      </w:r>
+      <w:proofErr w:type="spellStart"/>
+      <w:r>
+        <w:rPr>
+          <w:sz w:val="24"/>
+          <w:szCs w:val="24"/>
+        </w:rPr>
+        <w:t>dashboard</w:t>
+      </w:r>
+      <w:proofErr w:type="spellEnd"/>
+      <w:r>
+        <w:rPr>
+          <w:sz w:val="24"/>
+          <w:szCs w:val="24"/>
+        </w:rPr>
+        <w:t xml:space="preserve"> com informações relevantes como por exemplo: </w:t>
       </w:r>
     </w:p>
     <w:p>
@@ -1474,7 +1627,6 @@
           <w:sz w:val="24"/>
           <w:szCs w:val="24"/>
         </w:rPr>
-        <w:lastRenderedPageBreak/>
         <w:t>●</w:t>
       </w:r>
       <w:r>
@@ -1503,6 +1655,35 @@
     <w:p>
       <w:pPr>
         <w:rPr>
+          <w:b/>
+          <w:bCs/>
+          <w:sz w:val="24"/>
+          <w:szCs w:val="24"/>
+        </w:rPr>
+      </w:pPr>
+      <w:r>
+        <w:rPr>
+          <w:b/>
+          <w:bCs/>
+          <w:sz w:val="24"/>
+          <w:szCs w:val="24"/>
+        </w:rPr>
+        <w:t xml:space="preserve">Divisão e principais tarefas e o membro do grupo responsável por essa tarefa </w:t>
+      </w:r>
+    </w:p>
+    <w:p>
+      <w:pPr>
+        <w:rPr>
+          <w:b/>
+          <w:bCs/>
+          <w:sz w:val="24"/>
+          <w:szCs w:val="24"/>
+        </w:rPr>
+      </w:pPr>
+    </w:p>
+    <w:p>
+      <w:pPr>
+        <w:rPr>
           <w:sz w:val="24"/>
           <w:szCs w:val="24"/>
         </w:rPr>
@@ -1540,8 +1721,49 @@
           <w:sz w:val="24"/>
           <w:szCs w:val="24"/>
         </w:rPr>
-        <w:t xml:space="preserve"> para permitir que cada um dos membros tivesse tanto uma prespetiva de como  desenvolver e compreender o desenvolvimento de uma aplicação full stack</w:t>
-      </w:r>
+        <w:t xml:space="preserve"> para permitir que cada um dos membros tivesse tanto uma </w:t>
+      </w:r>
+      <w:proofErr w:type="spellStart"/>
+      <w:r>
+        <w:rPr>
+          <w:sz w:val="24"/>
+          <w:szCs w:val="24"/>
+        </w:rPr>
+        <w:t>prespetiva</w:t>
+      </w:r>
+      <w:proofErr w:type="spellEnd"/>
+      <w:r>
+        <w:rPr>
+          <w:sz w:val="24"/>
+          <w:szCs w:val="24"/>
+        </w:rPr>
+        <w:t xml:space="preserve"> de como  desenvolver e compreender o desenvolvimento de uma aplicação </w:t>
+      </w:r>
+      <w:proofErr w:type="spellStart"/>
+      <w:r>
+        <w:rPr>
+          <w:sz w:val="24"/>
+          <w:szCs w:val="24"/>
+        </w:rPr>
+        <w:t>full</w:t>
+      </w:r>
+      <w:proofErr w:type="spellEnd"/>
+      <w:r>
+        <w:rPr>
+          <w:sz w:val="24"/>
+          <w:szCs w:val="24"/>
+        </w:rPr>
+        <w:t xml:space="preserve"> </w:t>
+      </w:r>
+      <w:proofErr w:type="spellStart"/>
+      <w:r>
+        <w:rPr>
+          <w:sz w:val="24"/>
+          <w:szCs w:val="24"/>
+        </w:rPr>
+        <w:t>stack</w:t>
+      </w:r>
+      <w:proofErr w:type="spellEnd"/>
       <w:r>
         <w:rPr>
           <w:sz w:val="24"/>
@@ -1562,211 +1784,828 @@
           <w:sz w:val="24"/>
           <w:szCs w:val="24"/>
         </w:rPr>
-        <w:t>Martim Moura : Backend;</w:t>
-      </w:r>
-    </w:p>
-    <w:p>
-      <w:pPr>
-        <w:rPr>
-          <w:sz w:val="24"/>
-          <w:szCs w:val="24"/>
-        </w:rPr>
-      </w:pPr>
-      <w:r>
-        <w:rPr>
-          <w:sz w:val="24"/>
-          <w:szCs w:val="24"/>
-        </w:rPr>
-        <w:t>Hugo Correira : Frontend;</w:t>
-      </w:r>
-    </w:p>
-    <w:p>
-      <w:pPr>
-        <w:rPr>
-          <w:sz w:val="24"/>
-          <w:szCs w:val="24"/>
-        </w:rPr>
-      </w:pPr>
-      <w:r>
-        <w:rPr>
-          <w:sz w:val="24"/>
-          <w:szCs w:val="24"/>
-        </w:rPr>
-        <w:t>Miguel Rodrigues : Documentação;</w:t>
-      </w:r>
-    </w:p>
-    <w:p>
-      <w:pPr>
-        <w:rPr>
-          <w:sz w:val="24"/>
-          <w:szCs w:val="24"/>
-        </w:rPr>
-      </w:pPr>
-    </w:p>
-    <w:p>
-      <w:pPr>
-        <w:rPr>
-          <w:sz w:val="24"/>
-          <w:szCs w:val="24"/>
-        </w:rPr>
-      </w:pPr>
-    </w:p>
-    <w:p>
-      <w:pPr>
-        <w:rPr>
-          <w:sz w:val="24"/>
-          <w:szCs w:val="24"/>
-        </w:rPr>
-      </w:pPr>
-      <w:r>
-        <w:rPr>
-          <w:sz w:val="24"/>
-          <w:szCs w:val="24"/>
-        </w:rPr>
-        <w:t xml:space="preserve">Numa primeira etapa foi dada especial importância ao front end para servir de base para o nosso trabalho </w:t>
-      </w:r>
-    </w:p>
-    <w:p>
-      <w:pPr>
-        <w:rPr>
-          <w:sz w:val="24"/>
-          <w:szCs w:val="24"/>
-        </w:rPr>
-      </w:pPr>
-    </w:p>
-    <w:p>
-      <w:pPr>
-        <w:rPr>
-          <w:sz w:val="24"/>
-          <w:szCs w:val="24"/>
-        </w:rPr>
-      </w:pPr>
-    </w:p>
-    <w:p>
-      <w:pPr>
-        <w:rPr>
-          <w:sz w:val="24"/>
-          <w:szCs w:val="24"/>
-        </w:rPr>
-      </w:pPr>
-    </w:p>
-    <w:p>
-      <w:pPr>
-        <w:rPr>
-          <w:sz w:val="24"/>
-          <w:szCs w:val="24"/>
-        </w:rPr>
-      </w:pPr>
-    </w:p>
-    <w:p>
-      <w:pPr>
-        <w:rPr>
-          <w:sz w:val="24"/>
-          <w:szCs w:val="24"/>
-        </w:rPr>
-      </w:pPr>
-    </w:p>
-    <w:p>
-      <w:pPr>
-        <w:rPr>
-          <w:sz w:val="24"/>
-          <w:szCs w:val="24"/>
-        </w:rPr>
-      </w:pPr>
-    </w:p>
-    <w:p>
-      <w:pPr>
-        <w:rPr>
-          <w:sz w:val="24"/>
-          <w:szCs w:val="24"/>
-        </w:rPr>
-      </w:pPr>
-    </w:p>
-    <w:p>
-      <w:pPr>
-        <w:rPr>
-          <w:sz w:val="24"/>
-          <w:szCs w:val="24"/>
-        </w:rPr>
-      </w:pPr>
-    </w:p>
-    <w:p>
-      <w:pPr>
-        <w:rPr>
-          <w:sz w:val="24"/>
-          <w:szCs w:val="24"/>
-        </w:rPr>
-      </w:pPr>
-    </w:p>
-    <w:p>
-      <w:pPr>
-        <w:rPr>
-          <w:sz w:val="24"/>
-          <w:szCs w:val="24"/>
-        </w:rPr>
-      </w:pPr>
-    </w:p>
-    <w:p>
-      <w:pPr>
-        <w:rPr>
-          <w:sz w:val="24"/>
-          <w:szCs w:val="24"/>
-        </w:rPr>
-      </w:pPr>
-    </w:p>
-    <w:p>
-      <w:pPr>
-        <w:rPr>
-          <w:sz w:val="24"/>
-          <w:szCs w:val="24"/>
-        </w:rPr>
-      </w:pPr>
-    </w:p>
-    <w:p>
-      <w:pPr>
-        <w:rPr>
-          <w:sz w:val="24"/>
-          <w:szCs w:val="24"/>
-        </w:rPr>
-      </w:pPr>
-    </w:p>
-    <w:p>
-      <w:pPr>
-        <w:rPr>
-          <w:sz w:val="24"/>
-          <w:szCs w:val="24"/>
-        </w:rPr>
-      </w:pPr>
-    </w:p>
-    <w:p>
-      <w:pPr>
-        <w:rPr>
-          <w:sz w:val="24"/>
-          <w:szCs w:val="24"/>
-        </w:rPr>
-      </w:pPr>
-    </w:p>
-    <w:p>
-      <w:pPr>
-        <w:rPr>
-          <w:sz w:val="24"/>
-          <w:szCs w:val="24"/>
-        </w:rPr>
-      </w:pPr>
-    </w:p>
-    <w:p>
-      <w:pPr>
-        <w:rPr>
-          <w:sz w:val="24"/>
-          <w:szCs w:val="24"/>
-        </w:rPr>
-      </w:pPr>
-      <w:r>
-        <w:rPr>
-          <w:sz w:val="24"/>
-          <w:szCs w:val="24"/>
-        </w:rPr>
-        <w:lastRenderedPageBreak/>
+        <w:t xml:space="preserve">Martim </w:t>
+      </w:r>
+      <w:proofErr w:type="gramStart"/>
+      <w:r>
+        <w:rPr>
+          <w:sz w:val="24"/>
+          <w:szCs w:val="24"/>
+        </w:rPr>
+        <w:t>Moura :</w:t>
+      </w:r>
+      <w:proofErr w:type="gramEnd"/>
+      <w:r>
+        <w:rPr>
+          <w:sz w:val="24"/>
+          <w:szCs w:val="24"/>
+        </w:rPr>
+        <w:t xml:space="preserve"> </w:t>
+      </w:r>
+      <w:proofErr w:type="spellStart"/>
+      <w:r>
+        <w:rPr>
+          <w:sz w:val="24"/>
+          <w:szCs w:val="24"/>
+        </w:rPr>
+        <w:t>Backend</w:t>
+      </w:r>
+      <w:proofErr w:type="spellEnd"/>
+      <w:r>
+        <w:rPr>
+          <w:sz w:val="24"/>
+          <w:szCs w:val="24"/>
+        </w:rPr>
+        <w:t>;</w:t>
+      </w:r>
+    </w:p>
+    <w:p>
+      <w:pPr>
+        <w:rPr>
+          <w:sz w:val="24"/>
+          <w:szCs w:val="24"/>
+        </w:rPr>
+      </w:pPr>
+      <w:r>
+        <w:rPr>
+          <w:sz w:val="24"/>
+          <w:szCs w:val="24"/>
+        </w:rPr>
+        <w:t xml:space="preserve">Hugo </w:t>
+      </w:r>
+      <w:proofErr w:type="spellStart"/>
+      <w:proofErr w:type="gramStart"/>
+      <w:r>
+        <w:rPr>
+          <w:sz w:val="24"/>
+          <w:szCs w:val="24"/>
+        </w:rPr>
+        <w:t>Correira</w:t>
+      </w:r>
+      <w:proofErr w:type="spellEnd"/>
+      <w:r>
+        <w:rPr>
+          <w:sz w:val="24"/>
+          <w:szCs w:val="24"/>
+        </w:rPr>
+        <w:t xml:space="preserve"> :</w:t>
+      </w:r>
+      <w:proofErr w:type="gramEnd"/>
+      <w:r>
+        <w:rPr>
+          <w:sz w:val="24"/>
+          <w:szCs w:val="24"/>
+        </w:rPr>
+        <w:t xml:space="preserve"> </w:t>
+      </w:r>
+      <w:proofErr w:type="spellStart"/>
+      <w:r>
+        <w:rPr>
+          <w:sz w:val="24"/>
+          <w:szCs w:val="24"/>
+        </w:rPr>
+        <w:t>Frontend</w:t>
+      </w:r>
+      <w:proofErr w:type="spellEnd"/>
+      <w:r>
+        <w:rPr>
+          <w:sz w:val="24"/>
+          <w:szCs w:val="24"/>
+        </w:rPr>
+        <w:t>;</w:t>
+      </w:r>
+    </w:p>
+    <w:p>
+      <w:pPr>
+        <w:rPr>
+          <w:sz w:val="24"/>
+          <w:szCs w:val="24"/>
+        </w:rPr>
+      </w:pPr>
+      <w:r>
+        <w:rPr>
+          <w:sz w:val="24"/>
+          <w:szCs w:val="24"/>
+        </w:rPr>
+        <w:t xml:space="preserve">Miguel </w:t>
+      </w:r>
+      <w:proofErr w:type="gramStart"/>
+      <w:r>
+        <w:rPr>
+          <w:sz w:val="24"/>
+          <w:szCs w:val="24"/>
+        </w:rPr>
+        <w:t>Rodrigues :</w:t>
+      </w:r>
+      <w:proofErr w:type="gramEnd"/>
+      <w:r>
+        <w:rPr>
+          <w:sz w:val="24"/>
+          <w:szCs w:val="24"/>
+        </w:rPr>
+        <w:t xml:space="preserve"> Documentação;</w:t>
+      </w:r>
+    </w:p>
+    <w:p>
+      <w:pPr>
+        <w:rPr>
+          <w:sz w:val="24"/>
+          <w:szCs w:val="24"/>
+        </w:rPr>
+      </w:pPr>
+    </w:p>
+    <w:p>
+      <w:pPr>
+        <w:rPr>
+          <w:sz w:val="24"/>
+          <w:szCs w:val="24"/>
+        </w:rPr>
+      </w:pPr>
+    </w:p>
+    <w:p>
+      <w:pPr>
+        <w:rPr>
+          <w:sz w:val="24"/>
+          <w:szCs w:val="24"/>
+        </w:rPr>
+      </w:pPr>
+      <w:r>
+        <w:rPr>
+          <w:sz w:val="24"/>
+          <w:szCs w:val="24"/>
+        </w:rPr>
+        <w:t xml:space="preserve">Numa primeira etapa foi dada especial importância ao </w:t>
+      </w:r>
+      <w:proofErr w:type="spellStart"/>
+      <w:r>
+        <w:rPr>
+          <w:sz w:val="24"/>
+          <w:szCs w:val="24"/>
+        </w:rPr>
+        <w:t>front</w:t>
+      </w:r>
+      <w:proofErr w:type="spellEnd"/>
+      <w:r>
+        <w:rPr>
+          <w:sz w:val="24"/>
+          <w:szCs w:val="24"/>
+        </w:rPr>
+        <w:t xml:space="preserve"> </w:t>
+      </w:r>
+      <w:proofErr w:type="spellStart"/>
+      <w:r>
+        <w:rPr>
+          <w:sz w:val="24"/>
+          <w:szCs w:val="24"/>
+        </w:rPr>
+        <w:t>end</w:t>
+      </w:r>
+      <w:proofErr w:type="spellEnd"/>
+      <w:r>
+        <w:rPr>
+          <w:sz w:val="24"/>
+          <w:szCs w:val="24"/>
+        </w:rPr>
+        <w:t xml:space="preserve"> para servir de base para o nosso </w:t>
+      </w:r>
+      <w:proofErr w:type="gramStart"/>
+      <w:r>
+        <w:rPr>
+          <w:sz w:val="24"/>
+          <w:szCs w:val="24"/>
+        </w:rPr>
+        <w:t xml:space="preserve">trabalho </w:t>
+      </w:r>
+      <w:r>
+        <w:rPr>
+          <w:sz w:val="24"/>
+          <w:szCs w:val="24"/>
+        </w:rPr>
+        <w:t>,</w:t>
+      </w:r>
+      <w:proofErr w:type="gramEnd"/>
+      <w:r>
+        <w:rPr>
+          <w:sz w:val="24"/>
+          <w:szCs w:val="24"/>
+        </w:rPr>
+        <w:t xml:space="preserve"> este tempo foi usado para a definição de todas as paginas que seriam acessíveis pelos utilizadores tanto como os administradores.</w:t>
+      </w:r>
+    </w:p>
+    <w:p>
+      <w:pPr>
+        <w:rPr>
+          <w:sz w:val="24"/>
+          <w:szCs w:val="24"/>
+        </w:rPr>
+      </w:pPr>
+      <w:r>
+        <w:rPr>
+          <w:sz w:val="24"/>
+          <w:szCs w:val="24"/>
+        </w:rPr>
+        <w:t xml:space="preserve">Na segunda faze demos especial atenção ao </w:t>
+      </w:r>
+      <w:proofErr w:type="spellStart"/>
+      <w:r>
+        <w:rPr>
+          <w:sz w:val="24"/>
+          <w:szCs w:val="24"/>
+        </w:rPr>
+        <w:t>backend</w:t>
+      </w:r>
+      <w:proofErr w:type="spellEnd"/>
+      <w:r>
+        <w:rPr>
+          <w:sz w:val="24"/>
+          <w:szCs w:val="24"/>
+        </w:rPr>
+        <w:t xml:space="preserve"> porque como já foi referido anterior mente foi uma das partem mais importantes para tratar os dados </w:t>
+      </w:r>
+      <w:proofErr w:type="spellStart"/>
+      <w:r>
+        <w:rPr>
+          <w:sz w:val="24"/>
+          <w:szCs w:val="24"/>
+        </w:rPr>
+        <w:t>queseriam</w:t>
+      </w:r>
+      <w:proofErr w:type="spellEnd"/>
+      <w:r>
+        <w:rPr>
+          <w:sz w:val="24"/>
+          <w:szCs w:val="24"/>
+        </w:rPr>
+        <w:t xml:space="preserve"> inseridos pelos utilizadores.</w:t>
+      </w:r>
+    </w:p>
+    <w:p>
+      <w:pPr>
+        <w:rPr>
+          <w:sz w:val="24"/>
+          <w:szCs w:val="24"/>
+        </w:rPr>
+      </w:pPr>
+      <w:r>
+        <w:rPr>
+          <w:sz w:val="24"/>
+          <w:szCs w:val="24"/>
+        </w:rPr>
+        <w:t>Por fim demos a atenção devida á documentação do código, note se que a documentação ocorreu de forma uniforme á medida que o código foi feito e foi utilizado como forma de reforçar tanto o que foi definido como preveniu vários erros que surgiram á medida que escrevíamos o código e permitiu uma fácil organização do código para permitir pesquisar facilmente qualquer parte que fosse necessária a tal momento.</w:t>
+      </w:r>
+    </w:p>
+    <w:p>
+      <w:pPr>
+        <w:rPr>
+          <w:b/>
+          <w:bCs/>
+          <w:sz w:val="24"/>
+          <w:szCs w:val="24"/>
+        </w:rPr>
+      </w:pPr>
+    </w:p>
+    <w:p>
+      <w:pPr>
+        <w:rPr>
+          <w:b/>
+          <w:bCs/>
+          <w:sz w:val="24"/>
+          <w:szCs w:val="24"/>
+        </w:rPr>
+      </w:pPr>
+    </w:p>
+    <w:p>
+      <w:pPr>
+        <w:rPr>
+          <w:b/>
+          <w:bCs/>
+          <w:sz w:val="24"/>
+          <w:szCs w:val="24"/>
+        </w:rPr>
+      </w:pPr>
+    </w:p>
+    <w:p>
+      <w:pPr>
+        <w:rPr>
+          <w:b/>
+          <w:bCs/>
+          <w:sz w:val="24"/>
+          <w:szCs w:val="24"/>
+        </w:rPr>
+      </w:pPr>
+    </w:p>
+    <w:p>
+      <w:pPr>
+        <w:rPr>
+          <w:b/>
+          <w:bCs/>
+          <w:sz w:val="24"/>
+          <w:szCs w:val="24"/>
+        </w:rPr>
+      </w:pPr>
+    </w:p>
+    <w:p>
+      <w:pPr>
+        <w:rPr>
+          <w:b/>
+          <w:bCs/>
+          <w:sz w:val="24"/>
+          <w:szCs w:val="24"/>
+        </w:rPr>
+      </w:pPr>
+      <w:r>
+        <w:rPr>
+          <w:b/>
+          <w:bCs/>
+          <w:sz w:val="24"/>
+          <w:szCs w:val="24"/>
+        </w:rPr>
+        <w:t xml:space="preserve">Construção do </w:t>
+      </w:r>
+      <w:proofErr w:type="spellStart"/>
+      <w:r>
+        <w:rPr>
+          <w:b/>
+          <w:bCs/>
+          <w:sz w:val="24"/>
+          <w:szCs w:val="24"/>
+        </w:rPr>
+        <w:t>Front</w:t>
+      </w:r>
+      <w:proofErr w:type="spellEnd"/>
+      <w:r>
+        <w:rPr>
+          <w:b/>
+          <w:bCs/>
+          <w:sz w:val="24"/>
+          <w:szCs w:val="24"/>
+        </w:rPr>
+        <w:t xml:space="preserve"> </w:t>
+      </w:r>
+      <w:proofErr w:type="spellStart"/>
+      <w:proofErr w:type="gramStart"/>
+      <w:r>
+        <w:rPr>
+          <w:b/>
+          <w:bCs/>
+          <w:sz w:val="24"/>
+          <w:szCs w:val="24"/>
+        </w:rPr>
+        <w:t>end</w:t>
+      </w:r>
+      <w:proofErr w:type="spellEnd"/>
+      <w:r>
+        <w:rPr>
+          <w:b/>
+          <w:bCs/>
+          <w:sz w:val="24"/>
+          <w:szCs w:val="24"/>
+        </w:rPr>
+        <w:t xml:space="preserve"> :</w:t>
+      </w:r>
+      <w:proofErr w:type="gramEnd"/>
+      <w:r>
+        <w:rPr>
+          <w:b/>
+          <w:bCs/>
+          <w:sz w:val="24"/>
+          <w:szCs w:val="24"/>
+        </w:rPr>
+        <w:t xml:space="preserve"> 5 horas </w:t>
+      </w:r>
+    </w:p>
+    <w:p>
+      <w:pPr>
+        <w:rPr>
+          <w:sz w:val="24"/>
+          <w:szCs w:val="24"/>
+        </w:rPr>
+      </w:pPr>
+      <w:r>
+        <w:rPr>
+          <w:sz w:val="24"/>
+          <w:szCs w:val="24"/>
+        </w:rPr>
+        <w:t>Martim – 1:30 hora</w:t>
+      </w:r>
+    </w:p>
+    <w:p>
+      <w:pPr>
+        <w:rPr>
+          <w:sz w:val="24"/>
+          <w:szCs w:val="24"/>
+        </w:rPr>
+      </w:pPr>
+      <w:r>
+        <w:rPr>
+          <w:sz w:val="24"/>
+          <w:szCs w:val="24"/>
+        </w:rPr>
+        <w:t>Hugo – 3 horas</w:t>
+      </w:r>
+    </w:p>
+    <w:p>
+      <w:pPr>
+        <w:rPr>
+          <w:sz w:val="24"/>
+          <w:szCs w:val="24"/>
+        </w:rPr>
+      </w:pPr>
+      <w:r>
+        <w:rPr>
+          <w:sz w:val="24"/>
+          <w:szCs w:val="24"/>
+        </w:rPr>
+        <w:t xml:space="preserve">Miguel – 30 </w:t>
+      </w:r>
+      <w:proofErr w:type="spellStart"/>
+      <w:r>
+        <w:rPr>
+          <w:sz w:val="24"/>
+          <w:szCs w:val="24"/>
+        </w:rPr>
+        <w:t>mins</w:t>
+      </w:r>
+      <w:proofErr w:type="spellEnd"/>
+    </w:p>
+    <w:p>
+      <w:pPr>
+        <w:rPr>
+          <w:sz w:val="24"/>
+          <w:szCs w:val="24"/>
+        </w:rPr>
+      </w:pPr>
+    </w:p>
+    <w:p>
+      <w:pPr>
+        <w:rPr>
+          <w:b/>
+          <w:bCs/>
+          <w:sz w:val="24"/>
+          <w:szCs w:val="24"/>
+        </w:rPr>
+      </w:pPr>
+      <w:r>
+        <w:rPr>
+          <w:b/>
+          <w:bCs/>
+          <w:sz w:val="24"/>
+          <w:szCs w:val="24"/>
+        </w:rPr>
+        <w:t xml:space="preserve">Construção do </w:t>
+      </w:r>
+      <w:proofErr w:type="spellStart"/>
+      <w:r>
+        <w:rPr>
+          <w:b/>
+          <w:bCs/>
+          <w:sz w:val="24"/>
+          <w:szCs w:val="24"/>
+        </w:rPr>
+        <w:t>Back</w:t>
+      </w:r>
+      <w:proofErr w:type="spellEnd"/>
+      <w:r>
+        <w:rPr>
+          <w:b/>
+          <w:bCs/>
+          <w:sz w:val="24"/>
+          <w:szCs w:val="24"/>
+        </w:rPr>
+        <w:t xml:space="preserve"> </w:t>
+      </w:r>
+      <w:proofErr w:type="spellStart"/>
+      <w:proofErr w:type="gramStart"/>
+      <w:r>
+        <w:rPr>
+          <w:b/>
+          <w:bCs/>
+          <w:sz w:val="24"/>
+          <w:szCs w:val="24"/>
+        </w:rPr>
+        <w:t>end</w:t>
+      </w:r>
+      <w:proofErr w:type="spellEnd"/>
+      <w:r>
+        <w:rPr>
+          <w:b/>
+          <w:bCs/>
+          <w:sz w:val="24"/>
+          <w:szCs w:val="24"/>
+        </w:rPr>
+        <w:t xml:space="preserve"> :</w:t>
+      </w:r>
+      <w:proofErr w:type="gramEnd"/>
+      <w:r>
+        <w:rPr>
+          <w:b/>
+          <w:bCs/>
+          <w:sz w:val="24"/>
+          <w:szCs w:val="24"/>
+        </w:rPr>
+        <w:t xml:space="preserve"> 12 horas</w:t>
+      </w:r>
+    </w:p>
+    <w:p>
+      <w:pPr>
+        <w:rPr>
+          <w:sz w:val="24"/>
+          <w:szCs w:val="24"/>
+        </w:rPr>
+      </w:pPr>
+      <w:r>
+        <w:rPr>
+          <w:sz w:val="24"/>
+          <w:szCs w:val="24"/>
+        </w:rPr>
+        <w:t xml:space="preserve">Martim </w:t>
+      </w:r>
+      <w:r>
+        <w:rPr>
+          <w:sz w:val="24"/>
+          <w:szCs w:val="24"/>
+        </w:rPr>
+        <w:t>– 7 horas</w:t>
+      </w:r>
+    </w:p>
+    <w:p>
+      <w:pPr>
+        <w:rPr>
+          <w:sz w:val="24"/>
+          <w:szCs w:val="24"/>
+        </w:rPr>
+      </w:pPr>
+      <w:r>
+        <w:rPr>
+          <w:sz w:val="24"/>
+          <w:szCs w:val="24"/>
+        </w:rPr>
+        <w:t xml:space="preserve">Hugo </w:t>
+      </w:r>
+      <w:r>
+        <w:rPr>
+          <w:sz w:val="24"/>
+          <w:szCs w:val="24"/>
+        </w:rPr>
+        <w:t>– 3 horas</w:t>
+      </w:r>
+    </w:p>
+    <w:p>
+      <w:pPr>
+        <w:rPr>
+          <w:sz w:val="24"/>
+          <w:szCs w:val="24"/>
+        </w:rPr>
+      </w:pPr>
+      <w:r>
+        <w:rPr>
+          <w:sz w:val="24"/>
+          <w:szCs w:val="24"/>
+        </w:rPr>
+        <w:t xml:space="preserve">Miguel </w:t>
+      </w:r>
+      <w:r>
+        <w:rPr>
+          <w:sz w:val="24"/>
+          <w:szCs w:val="24"/>
+        </w:rPr>
+        <w:t>– 2 horas</w:t>
+      </w:r>
+    </w:p>
+    <w:p>
+      <w:pPr>
+        <w:rPr>
+          <w:sz w:val="24"/>
+          <w:szCs w:val="24"/>
+        </w:rPr>
+      </w:pPr>
+    </w:p>
+    <w:p>
+      <w:pPr>
+        <w:rPr>
+          <w:b/>
+          <w:bCs/>
+          <w:sz w:val="24"/>
+          <w:szCs w:val="24"/>
+        </w:rPr>
+      </w:pPr>
+      <w:r>
+        <w:rPr>
+          <w:b/>
+          <w:bCs/>
+          <w:sz w:val="24"/>
+          <w:szCs w:val="24"/>
+        </w:rPr>
+        <w:t>Construção da Documentação: 4 horas</w:t>
+      </w:r>
+    </w:p>
+    <w:p>
+      <w:pPr>
+        <w:rPr>
+          <w:sz w:val="24"/>
+          <w:szCs w:val="24"/>
+        </w:rPr>
+      </w:pPr>
+      <w:r>
+        <w:rPr>
+          <w:sz w:val="24"/>
+          <w:szCs w:val="24"/>
+        </w:rPr>
+        <w:t xml:space="preserve">Martim </w:t>
+      </w:r>
+      <w:r>
+        <w:rPr>
+          <w:sz w:val="24"/>
+          <w:szCs w:val="24"/>
+        </w:rPr>
+        <w:t>– 1 hora</w:t>
+      </w:r>
+    </w:p>
+    <w:p>
+      <w:pPr>
+        <w:rPr>
+          <w:sz w:val="24"/>
+          <w:szCs w:val="24"/>
+        </w:rPr>
+      </w:pPr>
+      <w:r>
+        <w:rPr>
+          <w:sz w:val="24"/>
+          <w:szCs w:val="24"/>
+        </w:rPr>
+        <w:t xml:space="preserve">Hugo </w:t>
+      </w:r>
+      <w:r>
+        <w:rPr>
+          <w:sz w:val="24"/>
+          <w:szCs w:val="24"/>
+        </w:rPr>
+        <w:t xml:space="preserve">– 30 </w:t>
+      </w:r>
+      <w:proofErr w:type="spellStart"/>
+      <w:r>
+        <w:rPr>
+          <w:sz w:val="24"/>
+          <w:szCs w:val="24"/>
+        </w:rPr>
+        <w:t>mins</w:t>
+      </w:r>
+      <w:proofErr w:type="spellEnd"/>
+    </w:p>
+    <w:p>
+      <w:pPr>
+        <w:rPr>
+          <w:sz w:val="24"/>
+          <w:szCs w:val="24"/>
+        </w:rPr>
+      </w:pPr>
+      <w:r>
+        <w:rPr>
+          <w:sz w:val="24"/>
+          <w:szCs w:val="24"/>
+        </w:rPr>
+        <w:t xml:space="preserve">Miguel </w:t>
+      </w:r>
+      <w:r>
+        <w:rPr>
+          <w:sz w:val="24"/>
+          <w:szCs w:val="24"/>
+        </w:rPr>
+        <w:t>– 2:30 horas</w:t>
+      </w:r>
+    </w:p>
+    <w:p>
+      <w:pPr>
+        <w:rPr>
+          <w:sz w:val="24"/>
+          <w:szCs w:val="24"/>
+        </w:rPr>
+      </w:pPr>
+    </w:p>
+    <w:p>
+      <w:pPr>
+        <w:rPr>
+          <w:sz w:val="24"/>
+          <w:szCs w:val="24"/>
+        </w:rPr>
+      </w:pPr>
+    </w:p>
+    <w:p>
+      <w:pPr>
+        <w:rPr>
+          <w:sz w:val="24"/>
+          <w:szCs w:val="24"/>
+        </w:rPr>
+      </w:pPr>
+    </w:p>
+    <w:p>
+      <w:pPr>
+        <w:rPr>
+          <w:sz w:val="24"/>
+          <w:szCs w:val="24"/>
+        </w:rPr>
+      </w:pPr>
+    </w:p>
+    <w:p>
+      <w:pPr>
+        <w:rPr>
+          <w:sz w:val="24"/>
+          <w:szCs w:val="24"/>
+        </w:rPr>
+      </w:pPr>
+    </w:p>
+    <w:p>
+      <w:pPr>
+        <w:rPr>
+          <w:sz w:val="24"/>
+          <w:szCs w:val="24"/>
+        </w:rPr>
+      </w:pPr>
+    </w:p>
+    <w:p>
+      <w:pPr>
+        <w:rPr>
+          <w:sz w:val="24"/>
+          <w:szCs w:val="24"/>
+        </w:rPr>
+      </w:pPr>
+    </w:p>
+    <w:p>
+      <w:pPr>
+        <w:rPr>
+          <w:sz w:val="24"/>
+          <w:szCs w:val="24"/>
+        </w:rPr>
+      </w:pPr>
+    </w:p>
+    <w:p>
+      <w:pPr>
+        <w:rPr>
+          <w:sz w:val="24"/>
+          <w:szCs w:val="24"/>
+        </w:rPr>
+      </w:pPr>
+    </w:p>
+    <w:p>
+      <w:pPr>
+        <w:rPr>
+          <w:sz w:val="24"/>
+          <w:szCs w:val="24"/>
+        </w:rPr>
+      </w:pPr>
+    </w:p>
+    <w:p>
+      <w:pPr>
+        <w:rPr>
+          <w:sz w:val="24"/>
+          <w:szCs w:val="24"/>
+        </w:rPr>
+      </w:pPr>
+    </w:p>
+    <w:p>
+      <w:pPr>
+        <w:rPr>
+          <w:sz w:val="24"/>
+          <w:szCs w:val="24"/>
+        </w:rPr>
+      </w:pPr>
+    </w:p>
+    <w:p>
+      <w:pPr>
+        <w:rPr>
+          <w:sz w:val="24"/>
+          <w:szCs w:val="24"/>
+        </w:rPr>
+      </w:pPr>
+    </w:p>
+    <w:p>
+      <w:pPr>
+        <w:rPr>
+          <w:sz w:val="24"/>
+          <w:szCs w:val="24"/>
+        </w:rPr>
+      </w:pPr>
+    </w:p>
+    <w:p>
+      <w:pPr>
+        <w:rPr>
+          <w:sz w:val="24"/>
+          <w:szCs w:val="24"/>
+        </w:rPr>
+      </w:pPr>
+    </w:p>
+    <w:p>
+      <w:pPr>
+        <w:rPr>
+          <w:sz w:val="24"/>
+          <w:szCs w:val="24"/>
+        </w:rPr>
+      </w:pPr>
+      <w:r>
+        <w:rPr>
+          <w:sz w:val="24"/>
+          <w:szCs w:val="24"/>
+        </w:rPr>
         <w:t xml:space="preserve">● Especificação geral do software a desenvolver, mapeando os requisitos do negócio com as componentes de software a desenvolver. </w:t>
       </w:r>
     </w:p>
@@ -1840,7 +2679,23 @@
           <w:sz w:val="24"/>
           <w:szCs w:val="24"/>
         </w:rPr>
-        <w:t xml:space="preserve"> e para guardar toda a informação referente a todas as licitações feitas por todos os  utilizadores.</w:t>
+        <w:t xml:space="preserve"> e para guardar toda a informação referente a todas as licitações feitas por todos </w:t>
+      </w:r>
+      <w:proofErr w:type="gramStart"/>
+      <w:r>
+        <w:rPr>
+          <w:sz w:val="24"/>
+          <w:szCs w:val="24"/>
+        </w:rPr>
+        <w:t>os  utilizadores</w:t>
+      </w:r>
+      <w:proofErr w:type="gramEnd"/>
+      <w:r>
+        <w:rPr>
+          <w:sz w:val="24"/>
+          <w:szCs w:val="24"/>
+        </w:rPr>
+        <w:t>.</w:t>
       </w:r>
     </w:p>
     <w:p>
@@ -1878,12 +2733,21 @@
         </w:rPr>
         <w:t xml:space="preserve"> para apresentar a informação no </w:t>
       </w:r>
-      <w:r>
-        <w:rPr>
-          <w:sz w:val="24"/>
-          <w:szCs w:val="24"/>
-        </w:rPr>
-        <w:t>Client Side</w:t>
+      <w:proofErr w:type="spellStart"/>
+      <w:r>
+        <w:rPr>
+          <w:sz w:val="24"/>
+          <w:szCs w:val="24"/>
+        </w:rPr>
+        <w:t>Client</w:t>
+      </w:r>
+      <w:proofErr w:type="spellEnd"/>
+      <w:r>
+        <w:rPr>
+          <w:sz w:val="24"/>
+          <w:szCs w:val="24"/>
+        </w:rPr>
+        <w:t xml:space="preserve"> Side</w:t>
       </w:r>
       <w:r>
         <w:rPr>
@@ -1908,7 +2772,55 @@
           <w:sz w:val="24"/>
           <w:szCs w:val="24"/>
         </w:rPr>
-        <w:t>Isto íra permitir ao utilizador uma experiencia de interação com o site melhor comparada com sites que apresentam só formulários que necessitam de ser preenchidos, atualmente não existem sites que abdiquem desta pratica pois é uma pratica essencial para garantir uma experiencia optimizada para o utilizador.</w:t>
+        <w:t xml:space="preserve">Isto </w:t>
+      </w:r>
+      <w:proofErr w:type="spellStart"/>
+      <w:r>
+        <w:rPr>
+          <w:sz w:val="24"/>
+          <w:szCs w:val="24"/>
+        </w:rPr>
+        <w:t>íra</w:t>
+      </w:r>
+      <w:proofErr w:type="spellEnd"/>
+      <w:r>
+        <w:rPr>
+          <w:sz w:val="24"/>
+          <w:szCs w:val="24"/>
+        </w:rPr>
+        <w:t xml:space="preserve"> permitir ao utilizador uma </w:t>
+      </w:r>
+      <w:proofErr w:type="gramStart"/>
+      <w:r>
+        <w:rPr>
+          <w:sz w:val="24"/>
+          <w:szCs w:val="24"/>
+        </w:rPr>
+        <w:t>experiencia</w:t>
+      </w:r>
+      <w:proofErr w:type="gramEnd"/>
+      <w:r>
+        <w:rPr>
+          <w:sz w:val="24"/>
+          <w:szCs w:val="24"/>
+        </w:rPr>
+        <w:t xml:space="preserve"> de interação com o site melhor comparada com sites que apresentam só formulários que necessitam de ser preenchidos, atualmente não existem sites que abdiquem desta pratica pois é uma pratica essencial para garantir uma experiencia </w:t>
+      </w:r>
+      <w:proofErr w:type="spellStart"/>
+      <w:r>
+        <w:rPr>
+          <w:sz w:val="24"/>
+          <w:szCs w:val="24"/>
+        </w:rPr>
+        <w:t>optimizada</w:t>
+      </w:r>
+      <w:proofErr w:type="spellEnd"/>
+      <w:r>
+        <w:rPr>
+          <w:sz w:val="24"/>
+          <w:szCs w:val="24"/>
+        </w:rPr>
+        <w:t xml:space="preserve"> para o utilizador.</w:t>
       </w:r>
       <w:r>
         <w:rPr>
@@ -1922,21 +2834,70 @@
           <w:sz w:val="24"/>
           <w:szCs w:val="24"/>
         </w:rPr>
-        <w:t>Utilizamos a f</w:t>
-      </w:r>
-      <w:r>
-        <w:rPr>
-          <w:sz w:val="24"/>
-          <w:szCs w:val="24"/>
-        </w:rPr>
-        <w:t>ramework pug</w:t>
-      </w:r>
-      <w:r>
-        <w:rPr>
-          <w:sz w:val="24"/>
-          <w:szCs w:val="24"/>
-        </w:rPr>
-        <w:t xml:space="preserve"> para este propósito , falarei mais á  frente do mesmo.</w:t>
+        <w:t xml:space="preserve">Utilizamos </w:t>
+      </w:r>
+      <w:r>
+        <w:rPr>
+          <w:b/>
+          <w:bCs/>
+          <w:sz w:val="24"/>
+          <w:szCs w:val="24"/>
+        </w:rPr>
+        <w:t xml:space="preserve">a </w:t>
+      </w:r>
+      <w:proofErr w:type="spellStart"/>
+      <w:r>
+        <w:rPr>
+          <w:b/>
+          <w:bCs/>
+          <w:sz w:val="24"/>
+          <w:szCs w:val="24"/>
+        </w:rPr>
+        <w:t>framework</w:t>
+      </w:r>
+      <w:proofErr w:type="spellEnd"/>
+      <w:r>
+        <w:rPr>
+          <w:b/>
+          <w:bCs/>
+          <w:sz w:val="24"/>
+          <w:szCs w:val="24"/>
+        </w:rPr>
+        <w:t xml:space="preserve"> </w:t>
+      </w:r>
+      <w:proofErr w:type="spellStart"/>
+      <w:r>
+        <w:rPr>
+          <w:b/>
+          <w:bCs/>
+          <w:sz w:val="24"/>
+          <w:szCs w:val="24"/>
+        </w:rPr>
+        <w:t>pug</w:t>
+      </w:r>
+      <w:proofErr w:type="spellEnd"/>
+      <w:r>
+        <w:rPr>
+          <w:sz w:val="24"/>
+          <w:szCs w:val="24"/>
+        </w:rPr>
+        <w:t xml:space="preserve"> para este </w:t>
+      </w:r>
+      <w:proofErr w:type="gramStart"/>
+      <w:r>
+        <w:rPr>
+          <w:sz w:val="24"/>
+          <w:szCs w:val="24"/>
+        </w:rPr>
+        <w:t>propósito ,</w:t>
+      </w:r>
+      <w:proofErr w:type="gramEnd"/>
+      <w:r>
+        <w:rPr>
+          <w:sz w:val="24"/>
+          <w:szCs w:val="24"/>
+        </w:rPr>
+        <w:t xml:space="preserve"> falarei mais á  frente do mesmo.</w:t>
       </w:r>
     </w:p>
     <w:p>
@@ -1956,7 +2917,7 @@
           <w:sz w:val="24"/>
           <w:szCs w:val="24"/>
         </w:rPr>
-        <w:t>Um Cen</w:t>
+        <w:t xml:space="preserve">Um </w:t>
       </w:r>
       <w:r>
         <w:rPr>
@@ -1965,7 +2926,7 @@
           <w:sz w:val="24"/>
           <w:szCs w:val="24"/>
         </w:rPr>
-        <w:t>tro de processamento de dados</w:t>
+        <w:t>Cen</w:t>
       </w:r>
       <w:r>
         <w:rPr>
@@ -1974,6 +2935,25 @@
           <w:sz w:val="24"/>
           <w:szCs w:val="24"/>
         </w:rPr>
+        <w:t xml:space="preserve">tro de processamento de </w:t>
+      </w:r>
+      <w:proofErr w:type="gramStart"/>
+      <w:r>
+        <w:rPr>
+          <w:b/>
+          <w:bCs/>
+          <w:sz w:val="24"/>
+          <w:szCs w:val="24"/>
+        </w:rPr>
+        <w:t>dados</w:t>
+      </w:r>
+      <w:r>
+        <w:rPr>
+          <w:b/>
+          <w:bCs/>
+          <w:sz w:val="24"/>
+          <w:szCs w:val="24"/>
+        </w:rPr>
         <w:t xml:space="preserve"> </w:t>
       </w:r>
       <w:r>
@@ -1981,17 +2961,213 @@
           <w:sz w:val="24"/>
           <w:szCs w:val="24"/>
         </w:rPr>
-        <w:t>, esta será a parte do servidor que terá como função gerir, tratar e definir como são tratados os dados que são recebidos pelo servidor</w:t>
-      </w:r>
-      <w:r>
-        <w:rPr>
-          <w:sz w:val="24"/>
-          <w:szCs w:val="24"/>
-        </w:rPr>
-        <w:t>. Este é de facto o componente mais importante da criação de um website. Neste projeto tiramos partidos das funcionalidades apresentadas pela framework pug para a apresentação dos dados que foram processados e geridos pelo servidor, utilizamos maioritariamente a linguagem de java script para este efeito</w:t>
-      </w:r>
-      <w:bookmarkStart w:id="0" w:name="_GoBack"/>
-      <w:bookmarkEnd w:id="0"/>
+        <w:t>,</w:t>
+      </w:r>
+      <w:proofErr w:type="gramEnd"/>
+      <w:r>
+        <w:rPr>
+          <w:sz w:val="24"/>
+          <w:szCs w:val="24"/>
+        </w:rPr>
+        <w:t xml:space="preserve"> esta será a parte do servidor que terá como função gerir, tratar e definir como são tratados os dados que são recebidos pelo servidor</w:t>
+      </w:r>
+      <w:r>
+        <w:rPr>
+          <w:sz w:val="24"/>
+          <w:szCs w:val="24"/>
+        </w:rPr>
+        <w:t xml:space="preserve">. Este é de facto o componente mais importante da criação de um website. Neste projeto tiramos partidos das funcionalidades apresentadas pela </w:t>
+      </w:r>
+      <w:proofErr w:type="spellStart"/>
+      <w:r>
+        <w:rPr>
+          <w:b/>
+          <w:bCs/>
+          <w:sz w:val="24"/>
+          <w:szCs w:val="24"/>
+        </w:rPr>
+        <w:t>framework</w:t>
+      </w:r>
+      <w:proofErr w:type="spellEnd"/>
+      <w:r>
+        <w:rPr>
+          <w:b/>
+          <w:bCs/>
+          <w:sz w:val="24"/>
+          <w:szCs w:val="24"/>
+        </w:rPr>
+        <w:t xml:space="preserve"> </w:t>
+      </w:r>
+      <w:proofErr w:type="spellStart"/>
+      <w:r>
+        <w:rPr>
+          <w:b/>
+          <w:bCs/>
+          <w:sz w:val="24"/>
+          <w:szCs w:val="24"/>
+        </w:rPr>
+        <w:t>pug</w:t>
+      </w:r>
+      <w:proofErr w:type="spellEnd"/>
+      <w:r>
+        <w:rPr>
+          <w:sz w:val="24"/>
+          <w:szCs w:val="24"/>
+        </w:rPr>
+        <w:t xml:space="preserve"> para a apresentação dos dados que foram processados e geridos pelo servidor, utilizamos maioritariamente a linguagem de </w:t>
+      </w:r>
+      <w:r>
+        <w:rPr>
+          <w:b/>
+          <w:bCs/>
+          <w:sz w:val="24"/>
+          <w:szCs w:val="24"/>
+        </w:rPr>
+        <w:t>java script</w:t>
+      </w:r>
+      <w:r>
+        <w:rPr>
+          <w:sz w:val="24"/>
+          <w:szCs w:val="24"/>
+        </w:rPr>
+        <w:t xml:space="preserve"> para este efeito</w:t>
+      </w:r>
+    </w:p>
+    <w:p>
+      <w:pPr>
+        <w:rPr>
+          <w:sz w:val="24"/>
+          <w:szCs w:val="24"/>
+        </w:rPr>
+      </w:pPr>
+    </w:p>
+    <w:p>
+      <w:pPr>
+        <w:rPr>
+          <w:sz w:val="24"/>
+          <w:szCs w:val="24"/>
+        </w:rPr>
+      </w:pPr>
+    </w:p>
+    <w:p>
+      <w:pPr>
+        <w:rPr>
+          <w:sz w:val="24"/>
+          <w:szCs w:val="24"/>
+        </w:rPr>
+      </w:pPr>
+    </w:p>
+    <w:p>
+      <w:pPr>
+        <w:rPr>
+          <w:sz w:val="24"/>
+          <w:szCs w:val="24"/>
+        </w:rPr>
+      </w:pPr>
+    </w:p>
+    <w:p>
+      <w:pPr>
+        <w:rPr>
+          <w:sz w:val="24"/>
+          <w:szCs w:val="24"/>
+        </w:rPr>
+      </w:pPr>
+    </w:p>
+    <w:p>
+      <w:pPr>
+        <w:rPr>
+          <w:sz w:val="24"/>
+          <w:szCs w:val="24"/>
+        </w:rPr>
+      </w:pPr>
+    </w:p>
+    <w:p>
+      <w:pPr>
+        <w:rPr>
+          <w:sz w:val="24"/>
+          <w:szCs w:val="24"/>
+        </w:rPr>
+      </w:pPr>
+    </w:p>
+    <w:p>
+      <w:pPr>
+        <w:rPr>
+          <w:sz w:val="24"/>
+          <w:szCs w:val="24"/>
+        </w:rPr>
+      </w:pPr>
+    </w:p>
+    <w:p>
+      <w:pPr>
+        <w:rPr>
+          <w:sz w:val="24"/>
+          <w:szCs w:val="24"/>
+        </w:rPr>
+      </w:pPr>
+    </w:p>
+    <w:p>
+      <w:pPr>
+        <w:rPr>
+          <w:sz w:val="24"/>
+          <w:szCs w:val="24"/>
+        </w:rPr>
+      </w:pPr>
+    </w:p>
+    <w:p>
+      <w:pPr>
+        <w:rPr>
+          <w:sz w:val="24"/>
+          <w:szCs w:val="24"/>
+        </w:rPr>
+      </w:pPr>
+    </w:p>
+    <w:p>
+      <w:pPr>
+        <w:rPr>
+          <w:sz w:val="24"/>
+          <w:szCs w:val="24"/>
+        </w:rPr>
+      </w:pPr>
+    </w:p>
+    <w:p>
+      <w:pPr>
+        <w:rPr>
+          <w:sz w:val="24"/>
+          <w:szCs w:val="24"/>
+        </w:rPr>
+      </w:pPr>
+    </w:p>
+    <w:p>
+      <w:pPr>
+        <w:rPr>
+          <w:sz w:val="24"/>
+          <w:szCs w:val="24"/>
+        </w:rPr>
+      </w:pPr>
+    </w:p>
+    <w:p>
+      <w:pPr>
+        <w:rPr>
+          <w:sz w:val="24"/>
+          <w:szCs w:val="24"/>
+        </w:rPr>
+      </w:pPr>
+    </w:p>
+    <w:p>
+      <w:pPr>
+        <w:rPr>
+          <w:sz w:val="24"/>
+          <w:szCs w:val="24"/>
+        </w:rPr>
+      </w:pPr>
+    </w:p>
+    <w:p>
+      <w:pPr>
+        <w:rPr>
+          <w:sz w:val="24"/>
+          <w:szCs w:val="24"/>
+        </w:rPr>
+      </w:pPr>
     </w:p>
     <w:p>
       <w:pPr>
@@ -2084,267 +3260,6 @@
           <w:sz w:val="24"/>
           <w:szCs w:val="24"/>
         </w:rPr>
-        <w:t xml:space="preserve">Pode utilizar mockups e/ou diagramas de UML para justificar as decisões tomadas ao nível de implementação para as decisões mais relevantes.  </w:t>
-      </w:r>
-    </w:p>
-    <w:p>
-      <w:pPr>
-        <w:rPr>
-          <w:sz w:val="24"/>
-          <w:szCs w:val="24"/>
-        </w:rPr>
-      </w:pPr>
-    </w:p>
-    <w:p>
-      <w:pPr>
-        <w:rPr>
-          <w:sz w:val="24"/>
-          <w:szCs w:val="24"/>
-        </w:rPr>
-      </w:pPr>
-    </w:p>
-    <w:p>
-      <w:pPr>
-        <w:rPr>
-          <w:sz w:val="24"/>
-          <w:szCs w:val="24"/>
-        </w:rPr>
-      </w:pPr>
-    </w:p>
-    <w:p>
-      <w:pPr>
-        <w:rPr>
-          <w:sz w:val="24"/>
-          <w:szCs w:val="24"/>
-        </w:rPr>
-      </w:pPr>
-    </w:p>
-    <w:p>
-      <w:pPr>
-        <w:rPr>
-          <w:sz w:val="24"/>
-          <w:szCs w:val="24"/>
-        </w:rPr>
-      </w:pPr>
-    </w:p>
-    <w:p>
-      <w:pPr>
-        <w:rPr>
-          <w:sz w:val="24"/>
-          <w:szCs w:val="24"/>
-        </w:rPr>
-      </w:pPr>
-    </w:p>
-    <w:p>
-      <w:pPr>
-        <w:rPr>
-          <w:sz w:val="24"/>
-          <w:szCs w:val="24"/>
-        </w:rPr>
-      </w:pPr>
-    </w:p>
-    <w:p>
-      <w:pPr>
-        <w:rPr>
-          <w:sz w:val="24"/>
-          <w:szCs w:val="24"/>
-        </w:rPr>
-      </w:pPr>
-    </w:p>
-    <w:p>
-      <w:pPr>
-        <w:rPr>
-          <w:sz w:val="24"/>
-          <w:szCs w:val="24"/>
-        </w:rPr>
-      </w:pPr>
-    </w:p>
-    <w:p>
-      <w:pPr>
-        <w:rPr>
-          <w:sz w:val="24"/>
-          <w:szCs w:val="24"/>
-        </w:rPr>
-      </w:pPr>
-    </w:p>
-    <w:p>
-      <w:pPr>
-        <w:rPr>
-          <w:sz w:val="24"/>
-          <w:szCs w:val="24"/>
-        </w:rPr>
-      </w:pPr>
-    </w:p>
-    <w:p>
-      <w:pPr>
-        <w:rPr>
-          <w:sz w:val="24"/>
-          <w:szCs w:val="24"/>
-        </w:rPr>
-      </w:pPr>
-    </w:p>
-    <w:p>
-      <w:pPr>
-        <w:rPr>
-          <w:sz w:val="24"/>
-          <w:szCs w:val="24"/>
-        </w:rPr>
-      </w:pPr>
-    </w:p>
-    <w:p>
-      <w:pPr>
-        <w:rPr>
-          <w:sz w:val="24"/>
-          <w:szCs w:val="24"/>
-        </w:rPr>
-      </w:pPr>
-    </w:p>
-    <w:p>
-      <w:pPr>
-        <w:rPr>
-          <w:sz w:val="24"/>
-          <w:szCs w:val="24"/>
-        </w:rPr>
-      </w:pPr>
-    </w:p>
-    <w:p>
-      <w:pPr>
-        <w:rPr>
-          <w:sz w:val="24"/>
-          <w:szCs w:val="24"/>
-        </w:rPr>
-      </w:pPr>
-    </w:p>
-    <w:p>
-      <w:pPr>
-        <w:rPr>
-          <w:sz w:val="24"/>
-          <w:szCs w:val="24"/>
-        </w:rPr>
-      </w:pPr>
-    </w:p>
-    <w:p>
-      <w:pPr>
-        <w:rPr>
-          <w:sz w:val="24"/>
-          <w:szCs w:val="24"/>
-        </w:rPr>
-      </w:pPr>
-    </w:p>
-    <w:p>
-      <w:pPr>
-        <w:rPr>
-          <w:sz w:val="24"/>
-          <w:szCs w:val="24"/>
-        </w:rPr>
-      </w:pPr>
-    </w:p>
-    <w:p>
-      <w:pPr>
-        <w:rPr>
-          <w:sz w:val="24"/>
-          <w:szCs w:val="24"/>
-        </w:rPr>
-      </w:pPr>
-    </w:p>
-    <w:p>
-      <w:pPr>
-        <w:rPr>
-          <w:sz w:val="24"/>
-          <w:szCs w:val="24"/>
-        </w:rPr>
-      </w:pPr>
-    </w:p>
-    <w:p>
-      <w:pPr>
-        <w:rPr>
-          <w:sz w:val="24"/>
-          <w:szCs w:val="24"/>
-        </w:rPr>
-      </w:pPr>
-    </w:p>
-    <w:p>
-      <w:pPr>
-        <w:rPr>
-          <w:sz w:val="24"/>
-          <w:szCs w:val="24"/>
-        </w:rPr>
-      </w:pPr>
-    </w:p>
-    <w:p>
-      <w:pPr>
-        <w:rPr>
-          <w:sz w:val="24"/>
-          <w:szCs w:val="24"/>
-        </w:rPr>
-      </w:pPr>
-    </w:p>
-    <w:p>
-      <w:pPr>
-        <w:rPr>
-          <w:sz w:val="24"/>
-          <w:szCs w:val="24"/>
-        </w:rPr>
-      </w:pPr>
-    </w:p>
-    <w:p>
-      <w:pPr>
-        <w:rPr>
-          <w:sz w:val="24"/>
-          <w:szCs w:val="24"/>
-        </w:rPr>
-      </w:pPr>
-    </w:p>
-    <w:p>
-      <w:pPr>
-        <w:rPr>
-          <w:sz w:val="24"/>
-          <w:szCs w:val="24"/>
-        </w:rPr>
-      </w:pPr>
-      <w:r>
-        <w:rPr>
-          <w:sz w:val="24"/>
-          <w:szCs w:val="24"/>
-        </w:rPr>
-        <w:t xml:space="preserve">● Análise dos principais pontos do trabalho. </w:t>
-      </w:r>
-    </w:p>
-    <w:p>
-      <w:pPr>
-        <w:rPr>
-          <w:sz w:val="24"/>
-          <w:szCs w:val="24"/>
-        </w:rPr>
-      </w:pPr>
-    </w:p>
-    <w:p>
-      <w:pPr>
-        <w:rPr>
-          <w:sz w:val="24"/>
-          <w:szCs w:val="24"/>
-        </w:rPr>
-      </w:pPr>
-    </w:p>
-    <w:p>
-      <w:pPr>
-        <w:rPr>
-          <w:sz w:val="24"/>
-          <w:szCs w:val="24"/>
-        </w:rPr>
-      </w:pPr>
-      <w:r>
-        <w:rPr>
-          <w:sz w:val="24"/>
-          <w:szCs w:val="24"/>
-        </w:rPr>
-        <w:t>●</w:t>
-      </w:r>
-      <w:r>
-        <w:rPr>
-          <w:sz w:val="24"/>
-          <w:szCs w:val="24"/>
-        </w:rPr>
         <w:t>Discussão técnica sobre as opções de desenvolvimento e a sua avaliação (pode ser realizada uma apreciação crítica relativamente ao plano inicialmente estabelecido).</w:t>
       </w:r>
     </w:p>
@@ -2355,76 +3270,30 @@
           <w:szCs w:val="24"/>
         </w:rPr>
       </w:pPr>
-      <w:r>
-        <w:rPr>
+    </w:p>
+    <w:p>
+      <w:pPr>
+        <w:rPr>
+          <w:noProof/>
+          <w:sz w:val="24"/>
+          <w:szCs w:val="24"/>
+        </w:rPr>
+      </w:pPr>
+    </w:p>
+    <w:p>
+      <w:pPr>
+        <w:rPr>
+          <w:sz w:val="24"/>
+          <w:szCs w:val="24"/>
+        </w:rPr>
+      </w:pPr>
+      <w:r>
+        <w:rPr>
+          <w:noProof/>
           <w:sz w:val="24"/>
           <w:szCs w:val="24"/>
         </w:rPr>
         <w:lastRenderedPageBreak/>
-        <w:t>Neste trabalho decidimos utilizar o modelo internacional Model-View-Controller.</w:t>
-      </w:r>
-    </w:p>
-    <w:p>
-      <w:pPr>
-        <w:rPr>
-          <w:sz w:val="24"/>
-          <w:szCs w:val="24"/>
-        </w:rPr>
-      </w:pPr>
-    </w:p>
-    <w:p>
-      <w:pPr>
-        <w:rPr>
-          <w:sz w:val="24"/>
-          <w:szCs w:val="24"/>
-        </w:rPr>
-      </w:pPr>
-      <w:r>
-        <w:rPr>
-          <w:sz w:val="24"/>
-          <w:szCs w:val="24"/>
-        </w:rPr>
-        <w:t>Optamos por utilizar o Microsoft material que é uma biblioteca front end que escolhemos pois facilita a criação de elementos através das classes já implementadas.</w:t>
-      </w:r>
-    </w:p>
-    <w:p>
-      <w:pPr>
-        <w:rPr>
-          <w:sz w:val="24"/>
-          <w:szCs w:val="24"/>
-        </w:rPr>
-      </w:pPr>
-    </w:p>
-    <w:p>
-      <w:pPr>
-        <w:rPr>
-          <w:sz w:val="24"/>
-          <w:szCs w:val="24"/>
-        </w:rPr>
-      </w:pPr>
-    </w:p>
-    <w:p>
-      <w:pPr>
-        <w:rPr>
-          <w:noProof/>
-          <w:sz w:val="24"/>
-          <w:szCs w:val="24"/>
-        </w:rPr>
-      </w:pPr>
-    </w:p>
-    <w:p>
-      <w:pPr>
-        <w:rPr>
-          <w:sz w:val="24"/>
-          <w:szCs w:val="24"/>
-        </w:rPr>
-      </w:pPr>
-      <w:r>
-        <w:rPr>
-          <w:noProof/>
-          <w:sz w:val="24"/>
-          <w:szCs w:val="24"/>
-        </w:rPr>
         <w:drawing>
           <wp:inline distT="0" distB="0" distL="0" distR="0" wp14:anchorId="6A886714" wp14:editId="0DE75CFC">
             <wp:extent cx="5391150" cy="3857625"/>
@@ -2443,7 +3312,7 @@
                     </pic:cNvPicPr>
                   </pic:nvPicPr>
                   <pic:blipFill>
-                    <a:blip r:embed="rId7">
+                    <a:blip r:embed="rId8">
                       <a:extLst>
                         <a:ext uri="{28A0092B-C50C-407E-A947-70E740481C1C}">
                           <a14:useLocalDpi xmlns:a14="http://schemas.microsoft.com/office/drawing/2010/main" val="0"/>
@@ -2483,6 +3352,68 @@
           <w:szCs w:val="24"/>
         </w:rPr>
       </w:pPr>
+      <w:r>
+        <w:rPr>
+          <w:noProof/>
+          <w:sz w:val="24"/>
+          <w:szCs w:val="24"/>
+        </w:rPr>
+        <w:t>Api material Design da Microsoft</w:t>
+      </w:r>
+    </w:p>
+    <w:p>
+      <w:pPr>
+        <w:rPr>
+          <w:noProof/>
+          <w:sz w:val="24"/>
+          <w:szCs w:val="24"/>
+        </w:rPr>
+      </w:pPr>
+    </w:p>
+    <w:p>
+      <w:pPr>
+        <w:rPr>
+          <w:noProof/>
+          <w:sz w:val="24"/>
+          <w:szCs w:val="24"/>
+        </w:rPr>
+      </w:pPr>
+    </w:p>
+    <w:p>
+      <w:pPr>
+        <w:rPr>
+          <w:noProof/>
+          <w:sz w:val="24"/>
+          <w:szCs w:val="24"/>
+        </w:rPr>
+      </w:pPr>
+    </w:p>
+    <w:p>
+      <w:pPr>
+        <w:rPr>
+          <w:noProof/>
+          <w:sz w:val="24"/>
+          <w:szCs w:val="24"/>
+        </w:rPr>
+      </w:pPr>
+    </w:p>
+    <w:p>
+      <w:pPr>
+        <w:rPr>
+          <w:noProof/>
+          <w:sz w:val="24"/>
+          <w:szCs w:val="24"/>
+        </w:rPr>
+      </w:pPr>
+    </w:p>
+    <w:p>
+      <w:pPr>
+        <w:rPr>
+          <w:noProof/>
+          <w:sz w:val="24"/>
+          <w:szCs w:val="24"/>
+        </w:rPr>
+      </w:pPr>
     </w:p>
     <w:p>
       <w:pPr>
@@ -2582,7 +3513,7 @@
                     </pic:cNvPicPr>
                   </pic:nvPicPr>
                   <pic:blipFill>
-                    <a:blip r:embed="rId8">
+                    <a:blip r:embed="rId9">
                       <a:extLst>
                         <a:ext uri="{28A0092B-C50C-407E-A947-70E740481C1C}">
                           <a14:useLocalDpi xmlns:a14="http://schemas.microsoft.com/office/drawing/2010/main" val="0"/>
@@ -2679,7 +3610,7 @@
                     </pic:cNvPicPr>
                   </pic:nvPicPr>
                   <pic:blipFill>
-                    <a:blip r:embed="rId9">
+                    <a:blip r:embed="rId10">
                       <a:extLst>
                         <a:ext uri="{28A0092B-C50C-407E-A947-70E740481C1C}">
                           <a14:useLocalDpi xmlns:a14="http://schemas.microsoft.com/office/drawing/2010/main" val="0"/>
@@ -2818,7 +3749,7 @@
                     </pic:cNvPicPr>
                   </pic:nvPicPr>
                   <pic:blipFill>
-                    <a:blip r:embed="rId10">
+                    <a:blip r:embed="rId11">
                       <a:extLst>
                         <a:ext uri="{28A0092B-C50C-407E-A947-70E740481C1C}">
                           <a14:useLocalDpi xmlns:a14="http://schemas.microsoft.com/office/drawing/2010/main" val="0"/>
@@ -2885,7 +3816,7 @@
                     </pic:cNvPicPr>
                   </pic:nvPicPr>
                   <pic:blipFill>
-                    <a:blip r:embed="rId11">
+                    <a:blip r:embed="rId12">
                       <a:extLst>
                         <a:ext uri="{28A0092B-C50C-407E-A947-70E740481C1C}">
                           <a14:useLocalDpi xmlns:a14="http://schemas.microsoft.com/office/drawing/2010/main" val="0"/>
@@ -2953,7 +3884,7 @@
                     </pic:cNvPicPr>
                   </pic:nvPicPr>
                   <pic:blipFill>
-                    <a:blip r:embed="rId12">
+                    <a:blip r:embed="rId13">
                       <a:extLst>
                         <a:ext uri="{28A0092B-C50C-407E-A947-70E740481C1C}">
                           <a14:useLocalDpi xmlns:a14="http://schemas.microsoft.com/office/drawing/2010/main" val="0"/>
@@ -2991,10 +3922,50 @@
     <w:p/>
     <w:p>
       <w:r>
-        <w:t>Utilizamos o pug como template engien para o nosso trabalho</w:t>
-      </w:r>
-      <w:r>
-        <w:t>, este componente foi essencial para  a concretização da parte View do modelo MVC</w:t>
+        <w:t xml:space="preserve">Utilizamos o </w:t>
+      </w:r>
+      <w:proofErr w:type="spellStart"/>
+      <w:r>
+        <w:t>pug</w:t>
+      </w:r>
+      <w:proofErr w:type="spellEnd"/>
+      <w:r>
+        <w:t xml:space="preserve"> como </w:t>
+      </w:r>
+      <w:proofErr w:type="spellStart"/>
+      <w:r>
+        <w:t>template</w:t>
+      </w:r>
+      <w:proofErr w:type="spellEnd"/>
+      <w:r>
+        <w:t xml:space="preserve"> </w:t>
+      </w:r>
+      <w:proofErr w:type="spellStart"/>
+      <w:r>
+        <w:t>engien</w:t>
+      </w:r>
+      <w:proofErr w:type="spellEnd"/>
+      <w:r>
+        <w:t xml:space="preserve"> para o nosso trabalho</w:t>
+      </w:r>
+      <w:r>
+        <w:t xml:space="preserve">, este componente foi essencial </w:t>
+      </w:r>
+      <w:proofErr w:type="gramStart"/>
+      <w:r>
+        <w:t>para  a</w:t>
+      </w:r>
+      <w:proofErr w:type="gramEnd"/>
+      <w:r>
+        <w:t xml:space="preserve"> concretização da parte </w:t>
+      </w:r>
+      <w:proofErr w:type="spellStart"/>
+      <w:r>
+        <w:t>View</w:t>
+      </w:r>
+      <w:proofErr w:type="spellEnd"/>
+      <w:r>
+        <w:t xml:space="preserve"> do modelo MVC</w:t>
       </w:r>
       <w:r>
         <w:t>:</w:t>
@@ -3022,7 +3993,7 @@
                     <pic:cNvPicPr/>
                   </pic:nvPicPr>
                   <pic:blipFill>
-                    <a:blip r:embed="rId13"/>
+                    <a:blip r:embed="rId14"/>
                     <a:stretch>
                       <a:fillRect/>
                     </a:stretch>
@@ -5319,4 +6290,16 @@
     </a:ext>
   </a:extLst>
 </a:theme>
+</file>
+
+<file path=customXml/item1.xml><?xml version="1.0" encoding="utf-8"?>
+<b:Sources xmlns:b="http://schemas.openxmlformats.org/officeDocument/2006/bibliography" xmlns="http://schemas.openxmlformats.org/officeDocument/2006/bibliography" SelectedStyle="\APASixthEditionOfficeOnline.xsl" StyleName="APA" Version="6"/>
+</file>
+
+<file path=customXml/itemProps1.xml><?xml version="1.0" encoding="utf-8"?>
+<ds:datastoreItem xmlns:ds="http://schemas.openxmlformats.org/officeDocument/2006/customXml" ds:itemID="{60601937-A548-46E8-BDD4-D8B5BC99AC0D}">
+  <ds:schemaRefs>
+    <ds:schemaRef ds:uri="http://schemas.openxmlformats.org/officeDocument/2006/bibliography"/>
+  </ds:schemaRefs>
+</ds:datastoreItem>
 </file>
</xml_diff>